<commit_message>
Documents Student 4 fixed
</commit_message>
<xml_diff>
--- a/reports/Student #4/04 - Requirements - Student #4.docx
+++ b/reports/Student #4/04 - Requirements - Student #4.docx
@@ -1070,6 +1070,83 @@
     </w:p>
     <w:p>
       <w:pPr>
+        <w:pStyle w:val="Comment-Grader"/>
+        <w:rPr>
+          <w:lang w:val="es-ES"/>
+        </w:rPr>
+      </w:pPr>
+      <w:r>
+        <w:rPr>
+          <w:lang w:val="es-ES"/>
+        </w:rPr>
+        <w:t>Para este error he seguido las instrucciones dadas en el foro, mantener las tareas ya creadas y crear yo las nuevas tareas para esta convocatoria.</w:t>
+      </w:r>
+    </w:p>
+    <w:p>
+      <w:pPr>
+        <w:pStyle w:val="Comment-Grader"/>
+        <w:rPr>
+          <w:lang w:val="es-ES"/>
+        </w:rPr>
+      </w:pPr>
+      <w:r>
+        <w:rPr>
+          <w:lang w:val="es-ES"/>
+        </w:rPr>
+        <w:t>Por otra parte, el correo que tengo puesto como principal es el correo de la universidad, adjunto foto al respecto:</w:t>
+      </w:r>
+    </w:p>
+    <w:p>
+      <w:pPr>
+        <w:pStyle w:val="Comment-Grader"/>
+        <w:rPr>
+          <w:lang w:val="es-ES"/>
+        </w:rPr>
+      </w:pPr>
+      <w:r>
+        <w:rPr>
+          <w:noProof/>
+          <w:lang w:val="es-ES"/>
+        </w:rPr>
+        <w:drawing>
+          <wp:inline distT="0" distB="0" distL="0" distR="0" wp14:anchorId="47B13C03" wp14:editId="755821B1">
+            <wp:extent cx="4291579" cy="1158240"/>
+            <wp:effectExtent l="0" t="0" r="0" b="3810"/>
+            <wp:docPr id="1173234583" name="Imagen 1" descr="Interfaz de usuario gráfica, Texto, Aplicación, Correo electrónico&#10;&#10;El contenido generado por IA puede ser incorrecto."/>
+            <wp:cNvGraphicFramePr>
+              <a:graphicFrameLocks xmlns:a="http://schemas.openxmlformats.org/drawingml/2006/main" noChangeAspect="1"/>
+            </wp:cNvGraphicFramePr>
+            <a:graphic xmlns:a="http://schemas.openxmlformats.org/drawingml/2006/main">
+              <a:graphicData uri="http://schemas.openxmlformats.org/drawingml/2006/picture">
+                <pic:pic xmlns:pic="http://schemas.openxmlformats.org/drawingml/2006/picture">
+                  <pic:nvPicPr>
+                    <pic:cNvPr id="1173234583" name="Imagen 1" descr="Interfaz de usuario gráfica, Texto, Aplicación, Correo electrónico&#10;&#10;El contenido generado por IA puede ser incorrecto."/>
+                    <pic:cNvPicPr/>
+                  </pic:nvPicPr>
+                  <pic:blipFill>
+                    <a:blip r:embed="rId5"/>
+                    <a:stretch>
+                      <a:fillRect/>
+                    </a:stretch>
+                  </pic:blipFill>
+                  <pic:spPr>
+                    <a:xfrm>
+                      <a:off x="0" y="0"/>
+                      <a:ext cx="4312319" cy="1163838"/>
+                    </a:xfrm>
+                    <a:prstGeom prst="rect">
+                      <a:avLst/>
+                    </a:prstGeom>
+                  </pic:spPr>
+                </pic:pic>
+              </a:graphicData>
+            </a:graphic>
+          </wp:inline>
+        </w:drawing>
+      </w:r>
+    </w:p>
+    <w:p>
+      <w:pPr>
         <w:pStyle w:val="Ttulo1"/>
         <w:tabs>
           <w:tab w:val="left" w:pos="284"/>
@@ -1735,8 +1812,14 @@
       <w:pPr>
         <w:pStyle w:val="Comment-Grader"/>
         <w:spacing w:before="0" w:after="0" w:line="240" w:lineRule="auto"/>
-      </w:pPr>
-      <w:r>
+        <w:rPr>
+          <w:lang w:val="es-ES"/>
+        </w:rPr>
+      </w:pPr>
+      <w:r>
+        <w:rPr>
+          <w:lang w:val="es-ES"/>
+        </w:rPr>
         <w:t>@Mandatory</w:t>
       </w:r>
     </w:p>
@@ -1744,8 +1827,14 @@
       <w:pPr>
         <w:pStyle w:val="Comment-Grader"/>
         <w:spacing w:before="0" w:after="0" w:line="240" w:lineRule="auto"/>
-      </w:pPr>
-      <w:r>
+        <w:rPr>
+          <w:lang w:val="es-ES"/>
+        </w:rPr>
+      </w:pPr>
+      <w:r>
+        <w:rPr>
+          <w:lang w:val="es-ES"/>
+        </w:rPr>
         <w:t>@Automapped</w:t>
       </w:r>
     </w:p>
@@ -1753,15 +1842,24 @@
       <w:pPr>
         <w:pStyle w:val="Comment-Grader"/>
         <w:spacing w:before="0" w:after="0" w:line="240" w:lineRule="auto"/>
-      </w:pPr>
+        <w:rPr>
+          <w:lang w:val="es-ES"/>
+        </w:rPr>
+      </w:pPr>
+      <w:proofErr w:type="spellStart"/>
       <w:r>
         <w:rPr>
           <w:b/>
           <w:bCs/>
+          <w:lang w:val="es-ES"/>
         </w:rPr>
         <w:t>private</w:t>
       </w:r>
-      <w:r>
+      <w:proofErr w:type="spellEnd"/>
+      <w:r>
+        <w:rPr>
+          <w:lang w:val="es-ES"/>
+        </w:rPr>
         <w:t xml:space="preserve"> </w:t>
       </w:r>
       <w:proofErr w:type="spellStart"/>
@@ -1769,23 +1867,31 @@
         <w:rPr>
           <w:b/>
           <w:bCs/>
+          <w:lang w:val="es-ES"/>
         </w:rPr>
         <w:t>boolean</w:t>
       </w:r>
       <w:proofErr w:type="spellEnd"/>
       <w:r>
+        <w:rPr>
+          <w:lang w:val="es-ES"/>
+        </w:rPr>
         <w:tab/>
       </w:r>
       <w:proofErr w:type="spellStart"/>
-      <w:proofErr w:type="gramStart"/>
-      <w:r>
+      <w:r>
+        <w:rPr>
+          <w:lang w:val="es-ES"/>
+        </w:rPr>
         <w:t>secondTrackingLog</w:t>
       </w:r>
       <w:proofErr w:type="spellEnd"/>
       <w:r>
+        <w:rPr>
+          <w:lang w:val="es-ES"/>
+        </w:rPr>
         <w:t>;</w:t>
       </w:r>
-      <w:proofErr w:type="gramEnd"/>
     </w:p>
     <w:p>
       <w:pPr>
@@ -1808,6 +1914,153 @@
           <w:lang w:val="es-ES"/>
         </w:rPr>
       </w:pPr>
+      <w:r>
+        <w:rPr>
+          <w:lang w:val="es-ES"/>
+        </w:rPr>
+        <w:t xml:space="preserve">Este atributo se añadió con el objetivo de que el atributo </w:t>
+      </w:r>
+      <w:proofErr w:type="spellStart"/>
+      <w:r>
+        <w:rPr>
+          <w:lang w:val="es-ES"/>
+        </w:rPr>
+        <w:t>indicator</w:t>
+      </w:r>
+      <w:proofErr w:type="spellEnd"/>
+      <w:r>
+        <w:rPr>
+          <w:lang w:val="es-ES"/>
+        </w:rPr>
+        <w:t xml:space="preserve"> de </w:t>
+      </w:r>
+      <w:proofErr w:type="spellStart"/>
+      <w:r>
+        <w:rPr>
+          <w:lang w:val="es-ES"/>
+        </w:rPr>
+        <w:t>Claim</w:t>
+      </w:r>
+      <w:proofErr w:type="spellEnd"/>
+      <w:r>
+        <w:rPr>
+          <w:lang w:val="es-ES"/>
+        </w:rPr>
+        <w:t xml:space="preserve"> se actualizara correctamente. Tras hacer una duda por el foro llegué a la conclusión de que efectivamente era bastante inútil este atributo en la entidad de </w:t>
+      </w:r>
+      <w:proofErr w:type="spellStart"/>
+      <w:r>
+        <w:rPr>
+          <w:lang w:val="es-ES"/>
+        </w:rPr>
+        <w:t>TrackingLog</w:t>
+      </w:r>
+      <w:proofErr w:type="spellEnd"/>
+      <w:r>
+        <w:rPr>
+          <w:lang w:val="es-ES"/>
+        </w:rPr>
+        <w:t>.</w:t>
+      </w:r>
+    </w:p>
+    <w:p>
+      <w:pPr>
+        <w:pStyle w:val="Comment-Grader"/>
+        <w:rPr>
+          <w:lang w:val="es-ES"/>
+        </w:rPr>
+      </w:pPr>
+      <w:r>
+        <w:rPr>
+          <w:lang w:val="es-ES"/>
+        </w:rPr>
+        <w:lastRenderedPageBreak/>
+        <w:t xml:space="preserve">Para eliminar este atributo, primero lo he eliminado de la entidad. Esto me ha hecho tener que modificar el </w:t>
+      </w:r>
+      <w:proofErr w:type="spellStart"/>
+      <w:r>
+        <w:rPr>
+          <w:lang w:val="es-ES"/>
+        </w:rPr>
+        <w:t>TrackingLogValidator</w:t>
+      </w:r>
+      <w:proofErr w:type="spellEnd"/>
+      <w:r>
+        <w:rPr>
+          <w:lang w:val="es-ES"/>
+        </w:rPr>
+        <w:t>, quitando las validaciones correspondientes a este atributo.</w:t>
+      </w:r>
+    </w:p>
+    <w:p>
+      <w:pPr>
+        <w:pStyle w:val="Comment-Grader"/>
+        <w:rPr>
+          <w:lang w:val="es-ES"/>
+        </w:rPr>
+      </w:pPr>
+      <w:r>
+        <w:rPr>
+          <w:lang w:val="es-ES"/>
+        </w:rPr>
+        <w:t xml:space="preserve">A su vez he tenido que quitar de todas las vistas este atributo(del </w:t>
+      </w:r>
+      <w:proofErr w:type="spellStart"/>
+      <w:r>
+        <w:rPr>
+          <w:lang w:val="es-ES"/>
+        </w:rPr>
+        <w:t>unbind</w:t>
+      </w:r>
+      <w:proofErr w:type="spellEnd"/>
+      <w:r>
+        <w:rPr>
+          <w:lang w:val="es-ES"/>
+        </w:rPr>
+        <w:t>).</w:t>
+      </w:r>
+    </w:p>
+    <w:p>
+      <w:pPr>
+        <w:pStyle w:val="Comment-Grader"/>
+        <w:rPr>
+          <w:lang w:val="es-ES"/>
+        </w:rPr>
+      </w:pPr>
+      <w:r>
+        <w:rPr>
+          <w:lang w:val="es-ES"/>
+        </w:rPr>
+        <w:t xml:space="preserve">Por último actualicé la lógica del atributo </w:t>
+      </w:r>
+      <w:proofErr w:type="spellStart"/>
+      <w:r>
+        <w:rPr>
+          <w:lang w:val="es-ES"/>
+        </w:rPr>
+        <w:t>indicator</w:t>
+      </w:r>
+      <w:proofErr w:type="spellEnd"/>
+      <w:r>
+        <w:rPr>
+          <w:lang w:val="es-ES"/>
+        </w:rPr>
+        <w:t xml:space="preserve"> de </w:t>
+      </w:r>
+      <w:proofErr w:type="spellStart"/>
+      <w:r>
+        <w:rPr>
+          <w:lang w:val="es-ES"/>
+        </w:rPr>
+        <w:t>Claim</w:t>
+      </w:r>
+      <w:proofErr w:type="spellEnd"/>
+      <w:r>
+        <w:rPr>
+          <w:lang w:val="es-ES"/>
+        </w:rPr>
+        <w:t xml:space="preserve"> para que no dependa de este atributo.</w:t>
+      </w:r>
     </w:p>
     <w:p>
       <w:pPr>
@@ -1858,7 +2111,6 @@
         <w:rPr>
           <w:rFonts w:cstheme="majorHAnsi"/>
         </w:rPr>
-        <w:lastRenderedPageBreak/>
         <w:t>Non-functional requirements</w:t>
       </w:r>
     </w:p>
@@ -2665,7 +2917,7 @@
                     <pic:cNvPicPr/>
                   </pic:nvPicPr>
                   <pic:blipFill>
-                    <a:blip r:embed="rId5"/>
+                    <a:blip r:embed="rId6"/>
                     <a:stretch>
                       <a:fillRect/>
                     </a:stretch>
@@ -2738,7 +2990,7 @@
                     <pic:cNvPicPr/>
                   </pic:nvPicPr>
                   <pic:blipFill>
-                    <a:blip r:embed="rId6"/>
+                    <a:blip r:embed="rId7"/>
                     <a:stretch>
                       <a:fillRect/>
                     </a:stretch>
@@ -2868,7 +3120,7 @@
                     <pic:cNvPicPr/>
                   </pic:nvPicPr>
                   <pic:blipFill>
-                    <a:blip r:embed="rId7"/>
+                    <a:blip r:embed="rId8"/>
                     <a:stretch>
                       <a:fillRect/>
                     </a:stretch>
@@ -2910,6 +3162,136 @@
           <w:lang w:val="es-ES"/>
         </w:rPr>
       </w:pPr>
+      <w:r>
+        <w:rPr>
+          <w:lang w:val="es-ES"/>
+        </w:rPr>
+        <w:t>Para solucionar este error h</w:t>
+      </w:r>
+      <w:r>
+        <w:rPr>
+          <w:lang w:val="es-ES"/>
+        </w:rPr>
+        <w:t xml:space="preserve">a sido tan sencillo como añadir en el </w:t>
+      </w:r>
+      <w:proofErr w:type="spellStart"/>
+      <w:r>
+        <w:rPr>
+          <w:lang w:val="es-ES"/>
+        </w:rPr>
+        <w:t>authorise</w:t>
+      </w:r>
+      <w:proofErr w:type="spellEnd"/>
+      <w:r>
+        <w:rPr>
+          <w:lang w:val="es-ES"/>
+        </w:rPr>
+        <w:t xml:space="preserve"> de la vista las líneas que ya estaban añadidas en el </w:t>
+      </w:r>
+      <w:proofErr w:type="spellStart"/>
+      <w:r>
+        <w:rPr>
+          <w:lang w:val="es-ES"/>
+        </w:rPr>
+        <w:t>listOfClaim</w:t>
+      </w:r>
+      <w:proofErr w:type="spellEnd"/>
+      <w:r>
+        <w:rPr>
+          <w:lang w:val="es-ES"/>
+        </w:rPr>
+        <w:t xml:space="preserve">, que son para asegurarnos de que la </w:t>
+      </w:r>
+      <w:proofErr w:type="spellStart"/>
+      <w:r>
+        <w:rPr>
+          <w:lang w:val="es-ES"/>
+        </w:rPr>
+        <w:t>claim</w:t>
+      </w:r>
+      <w:proofErr w:type="spellEnd"/>
+      <w:r>
+        <w:rPr>
+          <w:lang w:val="es-ES"/>
+        </w:rPr>
+        <w:t xml:space="preserve"> con id </w:t>
+      </w:r>
+      <w:proofErr w:type="spellStart"/>
+      <w:r>
+        <w:rPr>
+          <w:lang w:val="es-ES"/>
+        </w:rPr>
+        <w:t>masterId</w:t>
+      </w:r>
+      <w:proofErr w:type="spellEnd"/>
+      <w:r>
+        <w:rPr>
+          <w:lang w:val="es-ES"/>
+        </w:rPr>
+        <w:t xml:space="preserve"> sea del </w:t>
+      </w:r>
+      <w:proofErr w:type="spellStart"/>
+      <w:r>
+        <w:rPr>
+          <w:lang w:val="es-ES"/>
+        </w:rPr>
+        <w:t>agent</w:t>
+      </w:r>
+      <w:proofErr w:type="spellEnd"/>
+      <w:r>
+        <w:rPr>
+          <w:lang w:val="es-ES"/>
+        </w:rPr>
+        <w:t xml:space="preserve"> registrado y que ésta esté publicada. Con esto se ha solucionado este error.</w:t>
+      </w:r>
+    </w:p>
+    <w:p>
+      <w:pPr>
+        <w:pStyle w:val="Comment-Grader"/>
+        <w:rPr>
+          <w:lang w:val="es-ES"/>
+        </w:rPr>
+      </w:pPr>
+      <w:r>
+        <w:rPr>
+          <w:lang w:val="es-ES"/>
+        </w:rPr>
+        <w:drawing>
+          <wp:inline distT="0" distB="0" distL="0" distR="0" wp14:anchorId="79E00E22" wp14:editId="55D2D25E">
+            <wp:extent cx="5731510" cy="382905"/>
+            <wp:effectExtent l="0" t="0" r="2540" b="0"/>
+            <wp:docPr id="166486140" name="Imagen 1"/>
+            <wp:cNvGraphicFramePr>
+              <a:graphicFrameLocks xmlns:a="http://schemas.openxmlformats.org/drawingml/2006/main" noChangeAspect="1"/>
+            </wp:cNvGraphicFramePr>
+            <a:graphic xmlns:a="http://schemas.openxmlformats.org/drawingml/2006/main">
+              <a:graphicData uri="http://schemas.openxmlformats.org/drawingml/2006/picture">
+                <pic:pic xmlns:pic="http://schemas.openxmlformats.org/drawingml/2006/picture">
+                  <pic:nvPicPr>
+                    <pic:cNvPr id="166486140" name=""/>
+                    <pic:cNvPicPr/>
+                  </pic:nvPicPr>
+                  <pic:blipFill>
+                    <a:blip r:embed="rId9"/>
+                    <a:stretch>
+                      <a:fillRect/>
+                    </a:stretch>
+                  </pic:blipFill>
+                  <pic:spPr>
+                    <a:xfrm>
+                      <a:off x="0" y="0"/>
+                      <a:ext cx="5731510" cy="382905"/>
+                    </a:xfrm>
+                    <a:prstGeom prst="rect">
+                      <a:avLst/>
+                    </a:prstGeom>
+                  </pic:spPr>
+                </pic:pic>
+              </a:graphicData>
+            </a:graphic>
+          </wp:inline>
+        </w:drawing>
+      </w:r>
     </w:p>
     <w:p>
       <w:pPr>
@@ -2959,38 +3341,20 @@
         </w:tabs>
         <w:rPr>
           <w:rFonts w:asciiTheme="majorHAnsi" w:hAnsiTheme="majorHAnsi" w:cstheme="majorBidi"/>
-          <w:lang w:val="es-ES"/>
-        </w:rPr>
-      </w:pPr>
-      <w:proofErr w:type="spellStart"/>
+          <w:lang w:val="en-US"/>
+        </w:rPr>
+      </w:pPr>
       <w:r>
         <w:rPr>
           <w:rFonts w:asciiTheme="majorHAnsi" w:hAnsiTheme="majorHAnsi" w:cstheme="majorBidi"/>
-          <w:lang w:val="es-ES"/>
-        </w:rPr>
-        <w:t>Intentionally</w:t>
-      </w:r>
-      <w:proofErr w:type="spellEnd"/>
+          <w:lang w:val="en-US"/>
+        </w:rPr>
+        <w:t>Intentionally blank</w:t>
+      </w:r>
       <w:r>
         <w:rPr>
           <w:rFonts w:asciiTheme="majorHAnsi" w:hAnsiTheme="majorHAnsi" w:cstheme="majorBidi"/>
-          <w:lang w:val="es-ES"/>
-        </w:rPr>
-        <w:t xml:space="preserve"> </w:t>
-      </w:r>
-      <w:proofErr w:type="spellStart"/>
-      <w:r>
-        <w:rPr>
-          <w:rFonts w:asciiTheme="majorHAnsi" w:hAnsiTheme="majorHAnsi" w:cstheme="majorBidi"/>
-          <w:lang w:val="es-ES"/>
-        </w:rPr>
-        <w:t>blank</w:t>
-      </w:r>
-      <w:proofErr w:type="spellEnd"/>
-      <w:r>
-        <w:rPr>
-          <w:rFonts w:asciiTheme="majorHAnsi" w:hAnsiTheme="majorHAnsi" w:cstheme="majorBidi"/>
-          <w:lang w:val="es-ES"/>
+          <w:lang w:val="en-US"/>
         </w:rPr>
         <w:t xml:space="preserve">.  </w:t>
       </w:r>
@@ -11097,6 +11461,7 @@
     <w:rsid w:val="003B73DB"/>
     <w:rsid w:val="00443AA0"/>
     <w:rsid w:val="004954D7"/>
+    <w:rsid w:val="004C4E1B"/>
     <w:rsid w:val="004C7734"/>
     <w:rsid w:val="004D7778"/>
     <w:rsid w:val="004D7CA4"/>
@@ -11112,6 +11477,7 @@
     <w:rsid w:val="006E631F"/>
     <w:rsid w:val="0073694E"/>
     <w:rsid w:val="007E459C"/>
+    <w:rsid w:val="00891E51"/>
     <w:rsid w:val="008B1087"/>
     <w:rsid w:val="008D6165"/>
     <w:rsid w:val="00935927"/>

</xml_diff>